<commit_message>
Feat: termo finalizado falta so teste para ver se o sistema esta integro
</commit_message>
<xml_diff>
--- a/backend/templates/termo_declaracao.docx
+++ b/backend/templates/termo_declaracao.docx
@@ -66,7 +66,6 @@
           <w:color w:val="000000"/>
           <w:sz w:val="24"/>
           <w:szCs w:val="24"/>
-          <w:highlight w:val="white"/>
           <w:lang w:val="pt-BR"/>
         </w:rPr>
       </w:pPr>
@@ -76,10 +75,95 @@
           <w:color w:val="000000"/>
           <w:sz w:val="24"/>
           <w:szCs w:val="24"/>
-          <w:highlight w:val="white"/>
           <w:lang w:val="pt-BR"/>
         </w:rPr>
-        <w:t xml:space="preserve">Compareceu à Defensoria Pública em </w:t>
+        <w:t>Compareceu à Defensoria Pública em {</w:t>
+      </w:r>
+      <w:proofErr w:type="spellStart"/>
+      <w:r>
+        <w:rPr>
+          <w:rFonts w:ascii="Times New Roman" w:eastAsia="Times New Roman" w:hAnsi="Times New Roman" w:cs="Times New Roman"/>
+          <w:color w:val="000000"/>
+          <w:sz w:val="24"/>
+          <w:szCs w:val="24"/>
+          <w:lang w:val="pt-BR"/>
+        </w:rPr>
+        <w:t>data_atual</w:t>
+      </w:r>
+      <w:proofErr w:type="spellEnd"/>
+      <w:r>
+        <w:rPr>
+          <w:rFonts w:ascii="Times New Roman" w:eastAsia="Times New Roman" w:hAnsi="Times New Roman" w:cs="Times New Roman"/>
+          <w:color w:val="000000"/>
+          <w:sz w:val="24"/>
+          <w:szCs w:val="24"/>
+          <w:lang w:val="pt-BR"/>
+        </w:rPr>
+        <w:t>},</w:t>
+      </w:r>
+      <w:r>
+        <w:rPr>
+          <w:rFonts w:ascii="Times New Roman" w:eastAsia="Times New Roman" w:hAnsi="Times New Roman" w:cs="Times New Roman"/>
+          <w:color w:val="000000"/>
+          <w:sz w:val="24"/>
+          <w:szCs w:val="24"/>
+          <w:lang w:val="pt-BR"/>
+        </w:rPr>
+        <w:t xml:space="preserve"> </w:t>
+      </w:r>
+      <w:r>
+        <w:rPr>
+          <w:rFonts w:ascii="Times New Roman" w:eastAsia="Times New Roman" w:hAnsi="Times New Roman" w:cs="Times New Roman"/>
+          <w:color w:val="000000"/>
+          <w:sz w:val="24"/>
+          <w:szCs w:val="24"/>
+          <w:lang w:val="pt-BR"/>
+        </w:rPr>
+        <w:t>{#</w:t>
+      </w:r>
+      <w:proofErr w:type="gramStart"/>
+      <w:r>
+        <w:rPr>
+          <w:rFonts w:ascii="Times New Roman" w:eastAsia="Times New Roman" w:hAnsi="Times New Roman" w:cs="Times New Roman"/>
+          <w:color w:val="000000"/>
+          <w:sz w:val="24"/>
+          <w:szCs w:val="24"/>
+          <w:lang w:val="pt-BR"/>
+        </w:rPr>
+        <w:t>eh</w:t>
+      </w:r>
+      <w:proofErr w:type="gramEnd"/>
+      <w:r>
+        <w:rPr>
+          <w:rFonts w:ascii="Times New Roman" w:eastAsia="Times New Roman" w:hAnsi="Times New Roman" w:cs="Times New Roman"/>
+          <w:color w:val="000000"/>
+          <w:sz w:val="24"/>
+          <w:szCs w:val="24"/>
+          <w:lang w:val="pt-BR"/>
+        </w:rPr>
+        <w:t xml:space="preserve">_representacao} o(a) </w:t>
+      </w:r>
+      <w:proofErr w:type="spellStart"/>
+      <w:r>
+        <w:rPr>
+          <w:rFonts w:ascii="Times New Roman" w:eastAsia="Times New Roman" w:hAnsi="Times New Roman" w:cs="Times New Roman"/>
+          <w:color w:val="000000"/>
+          <w:sz w:val="24"/>
+          <w:szCs w:val="24"/>
+          <w:lang w:val="pt-BR"/>
+        </w:rPr>
+        <w:t>Sr</w:t>
+      </w:r>
+      <w:proofErr w:type="spellEnd"/>
+      <w:r>
+        <w:rPr>
+          <w:rFonts w:ascii="Times New Roman" w:eastAsia="Times New Roman" w:hAnsi="Times New Roman" w:cs="Times New Roman"/>
+          <w:color w:val="000000"/>
+          <w:sz w:val="24"/>
+          <w:szCs w:val="24"/>
+          <w:lang w:val="pt-BR"/>
+        </w:rPr>
+        <w:t xml:space="preserve">(a). </w:t>
       </w:r>
       <w:r>
         <w:rPr>
@@ -89,7 +173,6 @@
           <w:color w:val="000000"/>
           <w:sz w:val="24"/>
           <w:szCs w:val="24"/>
-          <w:highlight w:val="white"/>
           <w:lang w:val="pt-BR"/>
         </w:rPr>
         <w:t>{</w:t>
@@ -103,10 +186,9 @@
           <w:color w:val="000000"/>
           <w:sz w:val="24"/>
           <w:szCs w:val="24"/>
-          <w:highlight w:val="white"/>
           <w:lang w:val="pt-BR"/>
         </w:rPr>
-        <w:t>data_atual</w:t>
+        <w:t>representante_nome</w:t>
       </w:r>
       <w:proofErr w:type="spellEnd"/>
       <w:r>
@@ -117,7 +199,6 @@
           <w:color w:val="000000"/>
           <w:sz w:val="24"/>
           <w:szCs w:val="24"/>
-          <w:highlight w:val="white"/>
           <w:lang w:val="pt-BR"/>
         </w:rPr>
         <w:t>}</w:t>
@@ -128,10 +209,75 @@
           <w:color w:val="000000"/>
           <w:sz w:val="24"/>
           <w:szCs w:val="24"/>
-          <w:highlight w:val="white"/>
           <w:lang w:val="pt-BR"/>
         </w:rPr>
-        <w:t xml:space="preserve">, a parte assistida, </w:t>
+        <w:t xml:space="preserve"> (Representante Legal), inscrito(a) no CPF sob o nº {</w:t>
+      </w:r>
+      <w:proofErr w:type="spellStart"/>
+      <w:r>
+        <w:rPr>
+          <w:rFonts w:ascii="Times New Roman" w:eastAsia="Times New Roman" w:hAnsi="Times New Roman" w:cs="Times New Roman"/>
+          <w:color w:val="000000"/>
+          <w:sz w:val="24"/>
+          <w:szCs w:val="24"/>
+          <w:lang w:val="pt-BR"/>
+        </w:rPr>
+        <w:t>representante_cpf</w:t>
+      </w:r>
+      <w:proofErr w:type="spellEnd"/>
+      <w:r>
+        <w:rPr>
+          <w:rFonts w:ascii="Times New Roman" w:eastAsia="Times New Roman" w:hAnsi="Times New Roman" w:cs="Times New Roman"/>
+          <w:color w:val="000000"/>
+          <w:sz w:val="24"/>
+          <w:szCs w:val="24"/>
+          <w:lang w:val="pt-BR"/>
+        </w:rPr>
+        <w:t>}, residente e domiciliado(a) em {</w:t>
+      </w:r>
+      <w:proofErr w:type="spellStart"/>
+      <w:r>
+        <w:rPr>
+          <w:rFonts w:ascii="Times New Roman" w:eastAsia="Times New Roman" w:hAnsi="Times New Roman" w:cs="Times New Roman"/>
+          <w:color w:val="000000"/>
+          <w:sz w:val="24"/>
+          <w:szCs w:val="24"/>
+          <w:lang w:val="pt-BR"/>
+        </w:rPr>
+        <w:t>representante_endereco_residencial</w:t>
+      </w:r>
+      <w:proofErr w:type="spellEnd"/>
+      <w:r>
+        <w:rPr>
+          <w:rFonts w:ascii="Times New Roman" w:eastAsia="Times New Roman" w:hAnsi="Times New Roman" w:cs="Times New Roman"/>
+          <w:color w:val="000000"/>
+          <w:sz w:val="24"/>
+          <w:szCs w:val="24"/>
+          <w:lang w:val="pt-BR"/>
+        </w:rPr>
+        <w:t>}, com telefone {</w:t>
+      </w:r>
+      <w:proofErr w:type="spellStart"/>
+      <w:r>
+        <w:rPr>
+          <w:rFonts w:ascii="Times New Roman" w:eastAsia="Times New Roman" w:hAnsi="Times New Roman" w:cs="Times New Roman"/>
+          <w:color w:val="000000"/>
+          <w:sz w:val="24"/>
+          <w:szCs w:val="24"/>
+          <w:lang w:val="pt-BR"/>
+        </w:rPr>
+        <w:t>representante_telefone</w:t>
+      </w:r>
+      <w:proofErr w:type="spellEnd"/>
+      <w:r>
+        <w:rPr>
+          <w:rFonts w:ascii="Times New Roman" w:eastAsia="Times New Roman" w:hAnsi="Times New Roman" w:cs="Times New Roman"/>
+          <w:color w:val="000000"/>
+          <w:sz w:val="24"/>
+          <w:szCs w:val="24"/>
+          <w:lang w:val="pt-BR"/>
+        </w:rPr>
+        <w:t xml:space="preserve">}, neste ato atuando na qualidade de </w:t>
       </w:r>
       <w:r>
         <w:rPr>
@@ -141,21 +287,207 @@
           <w:color w:val="000000"/>
           <w:sz w:val="24"/>
           <w:szCs w:val="24"/>
-          <w:highlight w:val="white"/>
           <w:lang w:val="pt-BR"/>
         </w:rPr>
-        <w:t>{</w:t>
+        <w:t>REPRESENTANTE LEGAL</w:t>
+      </w:r>
+      <w:r>
+        <w:rPr>
+          <w:rFonts w:ascii="Times New Roman" w:eastAsia="Times New Roman" w:hAnsi="Times New Roman" w:cs="Times New Roman"/>
+          <w:color w:val="000000"/>
+          <w:sz w:val="24"/>
+          <w:szCs w:val="24"/>
+          <w:lang w:val="pt-BR"/>
+        </w:rPr>
+        <w:t xml:space="preserve"> d</w:t>
+      </w:r>
+      <w:r>
+        <w:rPr>
+          <w:rFonts w:ascii="Times New Roman" w:eastAsia="Times New Roman" w:hAnsi="Times New Roman" w:cs="Times New Roman"/>
+          <w:color w:val="000000"/>
+          <w:sz w:val="24"/>
+          <w:szCs w:val="24"/>
+          <w:lang w:val="pt-BR"/>
+        </w:rPr>
+        <w:t>a</w:t>
+      </w:r>
+      <w:r>
+        <w:rPr>
+          <w:rFonts w:ascii="Times New Roman" w:eastAsia="Times New Roman" w:hAnsi="Times New Roman" w:cs="Times New Roman"/>
+          <w:color w:val="000000"/>
+          <w:sz w:val="24"/>
+          <w:szCs w:val="24"/>
+          <w:lang w:val="pt-BR"/>
+        </w:rPr>
+        <w:t xml:space="preserve">(s) </w:t>
+      </w:r>
+      <w:r>
+        <w:rPr>
+          <w:rFonts w:ascii="Times New Roman" w:eastAsia="Times New Roman" w:hAnsi="Times New Roman" w:cs="Times New Roman"/>
+          <w:color w:val="000000"/>
+          <w:sz w:val="24"/>
+          <w:szCs w:val="24"/>
+          <w:lang w:val="pt-BR"/>
+        </w:rPr>
+        <w:t>criança</w:t>
+      </w:r>
+      <w:r>
+        <w:rPr>
+          <w:rFonts w:ascii="Times New Roman" w:eastAsia="Times New Roman" w:hAnsi="Times New Roman" w:cs="Times New Roman"/>
+          <w:color w:val="000000"/>
+          <w:sz w:val="24"/>
+          <w:szCs w:val="24"/>
+          <w:lang w:val="pt-BR"/>
+        </w:rPr>
+        <w:t>(s): {</w:t>
       </w:r>
       <w:proofErr w:type="spellStart"/>
       <w:r>
         <w:rPr>
           <w:rFonts w:ascii="Times New Roman" w:eastAsia="Times New Roman" w:hAnsi="Times New Roman" w:cs="Times New Roman"/>
-          <w:b/>
-          <w:bCs/>
           <w:color w:val="000000"/>
           <w:sz w:val="24"/>
           <w:szCs w:val="24"/>
-          <w:highlight w:val="white"/>
+          <w:lang w:val="pt-BR"/>
+        </w:rPr>
+        <w:t>filhos_info</w:t>
+      </w:r>
+      <w:proofErr w:type="spellEnd"/>
+      <w:r>
+        <w:rPr>
+          <w:rFonts w:ascii="Times New Roman" w:eastAsia="Times New Roman" w:hAnsi="Times New Roman" w:cs="Times New Roman"/>
+          <w:color w:val="000000"/>
+          <w:sz w:val="24"/>
+          <w:szCs w:val="24"/>
+          <w:lang w:val="pt-BR"/>
+        </w:rPr>
+        <w:t>} {/</w:t>
+      </w:r>
+      <w:proofErr w:type="spellStart"/>
+      <w:proofErr w:type="gramStart"/>
+      <w:r>
+        <w:rPr>
+          <w:rFonts w:ascii="Times New Roman" w:eastAsia="Times New Roman" w:hAnsi="Times New Roman" w:cs="Times New Roman"/>
+          <w:color w:val="000000"/>
+          <w:sz w:val="24"/>
+          <w:szCs w:val="24"/>
+          <w:lang w:val="pt-BR"/>
+        </w:rPr>
+        <w:t>eh</w:t>
+      </w:r>
+      <w:proofErr w:type="gramEnd"/>
+      <w:r>
+        <w:rPr>
+          <w:rFonts w:ascii="Times New Roman" w:eastAsia="Times New Roman" w:hAnsi="Times New Roman" w:cs="Times New Roman"/>
+          <w:color w:val="000000"/>
+          <w:sz w:val="24"/>
+          <w:szCs w:val="24"/>
+          <w:lang w:val="pt-BR"/>
+        </w:rPr>
+        <w:t>_representacao</w:t>
+      </w:r>
+      <w:proofErr w:type="spellEnd"/>
+      <w:r>
+        <w:rPr>
+          <w:rFonts w:ascii="Times New Roman" w:eastAsia="Times New Roman" w:hAnsi="Times New Roman" w:cs="Times New Roman"/>
+          <w:color w:val="000000"/>
+          <w:sz w:val="24"/>
+          <w:szCs w:val="24"/>
+          <w:lang w:val="pt-BR"/>
+        </w:rPr>
+        <w:t>}</w:t>
+      </w:r>
+    </w:p>
+    <w:p>
+      <w:pPr>
+        <w:pBdr>
+          <w:top w:val="none" w:sz="4" w:space="0" w:color="000000"/>
+          <w:left w:val="none" w:sz="4" w:space="0" w:color="000000"/>
+          <w:bottom w:val="none" w:sz="4" w:space="0" w:color="000000"/>
+          <w:right w:val="none" w:sz="4" w:space="0" w:color="000000"/>
+        </w:pBdr>
+        <w:shd w:val="clear" w:color="FFFFFF" w:fill="FFFFFF"/>
+        <w:spacing w:after="0" w:line="360" w:lineRule="auto"/>
+        <w:jc w:val="both"/>
+        <w:rPr>
+          <w:rFonts w:ascii="Times New Roman" w:eastAsia="Times New Roman" w:hAnsi="Times New Roman" w:cs="Times New Roman"/>
+          <w:color w:val="000000"/>
+          <w:sz w:val="24"/>
+          <w:szCs w:val="24"/>
+          <w:lang w:val="pt-BR"/>
+        </w:rPr>
+      </w:pPr>
+    </w:p>
+    <w:p>
+      <w:pPr>
+        <w:pBdr>
+          <w:top w:val="none" w:sz="4" w:space="0" w:color="000000"/>
+          <w:left w:val="none" w:sz="4" w:space="0" w:color="000000"/>
+          <w:bottom w:val="none" w:sz="4" w:space="0" w:color="000000"/>
+          <w:right w:val="none" w:sz="4" w:space="0" w:color="000000"/>
+        </w:pBdr>
+        <w:shd w:val="clear" w:color="FFFFFF" w:fill="FFFFFF"/>
+        <w:spacing w:after="0" w:line="360" w:lineRule="auto"/>
+        <w:jc w:val="both"/>
+        <w:rPr>
+          <w:rFonts w:ascii="Times New Roman" w:eastAsia="Times New Roman" w:hAnsi="Times New Roman" w:cs="Times New Roman"/>
+          <w:color w:val="000000"/>
+          <w:sz w:val="24"/>
+          <w:szCs w:val="24"/>
+          <w:lang w:val="pt-BR"/>
+        </w:rPr>
+      </w:pPr>
+      <w:r>
+        <w:rPr>
+          <w:rFonts w:ascii="Times New Roman" w:eastAsia="Times New Roman" w:hAnsi="Times New Roman" w:cs="Times New Roman"/>
+          <w:color w:val="000000"/>
+          <w:sz w:val="24"/>
+          <w:szCs w:val="24"/>
+          <w:lang w:val="pt-BR"/>
+        </w:rPr>
+        <w:t>{^</w:t>
+      </w:r>
+      <w:proofErr w:type="spellStart"/>
+      <w:proofErr w:type="gramStart"/>
+      <w:r>
+        <w:rPr>
+          <w:rFonts w:ascii="Times New Roman" w:eastAsia="Times New Roman" w:hAnsi="Times New Roman" w:cs="Times New Roman"/>
+          <w:color w:val="000000"/>
+          <w:sz w:val="24"/>
+          <w:szCs w:val="24"/>
+          <w:lang w:val="pt-BR"/>
+        </w:rPr>
+        <w:t>eh</w:t>
+      </w:r>
+      <w:proofErr w:type="gramEnd"/>
+      <w:r>
+        <w:rPr>
+          <w:rFonts w:ascii="Times New Roman" w:eastAsia="Times New Roman" w:hAnsi="Times New Roman" w:cs="Times New Roman"/>
+          <w:color w:val="000000"/>
+          <w:sz w:val="24"/>
+          <w:szCs w:val="24"/>
+          <w:lang w:val="pt-BR"/>
+        </w:rPr>
+        <w:t>_representacao</w:t>
+      </w:r>
+      <w:proofErr w:type="spellEnd"/>
+      <w:r>
+        <w:rPr>
+          <w:rFonts w:ascii="Times New Roman" w:eastAsia="Times New Roman" w:hAnsi="Times New Roman" w:cs="Times New Roman"/>
+          <w:color w:val="000000"/>
+          <w:sz w:val="24"/>
+          <w:szCs w:val="24"/>
+          <w:lang w:val="pt-BR"/>
+        </w:rPr>
+        <w:t>} a parte assistida, {</w:t>
+      </w:r>
+      <w:proofErr w:type="spellStart"/>
+      <w:r>
+        <w:rPr>
+          <w:rFonts w:ascii="Times New Roman" w:eastAsia="Times New Roman" w:hAnsi="Times New Roman" w:cs="Times New Roman"/>
+          <w:color w:val="000000"/>
+          <w:sz w:val="24"/>
+          <w:szCs w:val="24"/>
           <w:lang w:val="pt-BR"/>
         </w:rPr>
         <w:t>nome_assistido</w:t>
@@ -164,154 +496,64 @@
       <w:r>
         <w:rPr>
           <w:rFonts w:ascii="Times New Roman" w:eastAsia="Times New Roman" w:hAnsi="Times New Roman" w:cs="Times New Roman"/>
-          <w:b/>
-          <w:bCs/>
           <w:color w:val="000000"/>
           <w:sz w:val="24"/>
           <w:szCs w:val="24"/>
-          <w:highlight w:val="white"/>
           <w:lang w:val="pt-BR"/>
         </w:rPr>
-        <w:t>}</w:t>
+        <w:t>}, {</w:t>
       </w:r>
+      <w:proofErr w:type="spellStart"/>
       <w:r>
         <w:rPr>
           <w:rFonts w:ascii="Times New Roman" w:eastAsia="Times New Roman" w:hAnsi="Times New Roman" w:cs="Times New Roman"/>
           <w:color w:val="000000"/>
           <w:sz w:val="24"/>
           <w:szCs w:val="24"/>
-          <w:highlight w:val="white"/>
           <w:lang w:val="pt-BR"/>
         </w:rPr>
-        <w:t xml:space="preserve">, </w:t>
-      </w:r>
-      <w:r>
-        <w:rPr>
-          <w:rFonts w:ascii="Times New Roman" w:eastAsia="Times New Roman" w:hAnsi="Times New Roman" w:cs="Times New Roman"/>
-          <w:b/>
-          <w:bCs/>
-          <w:color w:val="000000"/>
-          <w:sz w:val="24"/>
-          <w:szCs w:val="24"/>
-          <w:highlight w:val="white"/>
-          <w:lang w:val="pt-BR"/>
-        </w:rPr>
-        <w:t>{</w:t>
-      </w:r>
-      <w:proofErr w:type="spellStart"/>
-      <w:r>
-        <w:rPr>
-          <w:rFonts w:ascii="Times New Roman" w:eastAsia="Times New Roman" w:hAnsi="Times New Roman" w:cs="Times New Roman"/>
-          <w:b/>
-          <w:bCs/>
-          <w:color w:val="000000"/>
-          <w:sz w:val="24"/>
-          <w:szCs w:val="24"/>
-          <w:highlight w:val="white"/>
-          <w:lang w:val="pt-BR"/>
-        </w:rPr>
-        <w:t>estado_civil</w:t>
+        <w:t>assistido_estado_civil</w:t>
       </w:r>
       <w:proofErr w:type="spellEnd"/>
-      <w:r>
-        <w:rPr>
-          <w:rFonts w:ascii="Times New Roman" w:eastAsia="Times New Roman" w:hAnsi="Times New Roman" w:cs="Times New Roman"/>
-          <w:b/>
-          <w:bCs/>
-          <w:color w:val="000000"/>
-          <w:sz w:val="24"/>
-          <w:szCs w:val="24"/>
-          <w:highlight w:val="white"/>
-          <w:lang w:val="pt-BR"/>
-        </w:rPr>
-        <w:t>}</w:t>
-      </w:r>
       <w:r>
         <w:rPr>
           <w:rFonts w:ascii="Times New Roman" w:eastAsia="Times New Roman" w:hAnsi="Times New Roman" w:cs="Times New Roman"/>
           <w:color w:val="000000"/>
           <w:sz w:val="24"/>
           <w:szCs w:val="24"/>
-          <w:highlight w:val="white"/>
           <w:lang w:val="pt-BR"/>
         </w:rPr>
-        <w:t xml:space="preserve">, </w:t>
-      </w:r>
-      <w:r>
-        <w:rPr>
-          <w:rFonts w:ascii="Times New Roman" w:eastAsia="Times New Roman" w:hAnsi="Times New Roman" w:cs="Times New Roman"/>
-          <w:b/>
-          <w:bCs/>
-          <w:color w:val="000000"/>
-          <w:sz w:val="24"/>
-          <w:szCs w:val="24"/>
-          <w:highlight w:val="white"/>
-          <w:lang w:val="pt-BR"/>
-        </w:rPr>
-        <w:t>{</w:t>
+        <w:t>}, {</w:t>
       </w:r>
       <w:proofErr w:type="spellStart"/>
-      <w:r>
-        <w:rPr>
-          <w:rFonts w:ascii="Times New Roman" w:eastAsia="Times New Roman" w:hAnsi="Times New Roman" w:cs="Times New Roman"/>
-          <w:b/>
-          <w:bCs/>
-          <w:color w:val="000000"/>
-          <w:sz w:val="24"/>
-          <w:szCs w:val="24"/>
-          <w:highlight w:val="white"/>
-          <w:lang w:val="pt-BR"/>
-        </w:rPr>
-        <w:t>profissao</w:t>
-      </w:r>
-      <w:proofErr w:type="spellEnd"/>
-      <w:r>
-        <w:rPr>
-          <w:rFonts w:ascii="Times New Roman" w:eastAsia="Times New Roman" w:hAnsi="Times New Roman" w:cs="Times New Roman"/>
-          <w:b/>
-          <w:bCs/>
-          <w:color w:val="000000"/>
-          <w:sz w:val="24"/>
-          <w:szCs w:val="24"/>
-          <w:highlight w:val="white"/>
-          <w:lang w:val="pt-BR"/>
-        </w:rPr>
-        <w:t>}</w:t>
-      </w:r>
       <w:r>
         <w:rPr>
           <w:rFonts w:ascii="Times New Roman" w:eastAsia="Times New Roman" w:hAnsi="Times New Roman" w:cs="Times New Roman"/>
           <w:color w:val="000000"/>
           <w:sz w:val="24"/>
           <w:szCs w:val="24"/>
-          <w:highlight w:val="white"/>
           <w:lang w:val="pt-BR"/>
         </w:rPr>
-        <w:t xml:space="preserve">, inscrito(a) no CPF sob o nº </w:t>
+        <w:t>assistido_ocupacao</w:t>
       </w:r>
+      <w:proofErr w:type="spellEnd"/>
       <w:r>
         <w:rPr>
           <w:rFonts w:ascii="Times New Roman" w:eastAsia="Times New Roman" w:hAnsi="Times New Roman" w:cs="Times New Roman"/>
-          <w:b/>
-          <w:bCs/>
           <w:color w:val="000000"/>
           <w:sz w:val="24"/>
           <w:szCs w:val="24"/>
-          <w:highlight w:val="white"/>
           <w:lang w:val="pt-BR"/>
         </w:rPr>
-        <w:t>{</w:t>
+        <w:t>}, inscrito(a) no CPF sob o nº {</w:t>
       </w:r>
       <w:proofErr w:type="spellStart"/>
       <w:r>
         <w:rPr>
           <w:rFonts w:ascii="Times New Roman" w:eastAsia="Times New Roman" w:hAnsi="Times New Roman" w:cs="Times New Roman"/>
-          <w:b/>
-          <w:bCs/>
           <w:color w:val="000000"/>
           <w:sz w:val="24"/>
           <w:szCs w:val="24"/>
-          <w:highlight w:val="white"/>
           <w:lang w:val="pt-BR"/>
         </w:rPr>
         <w:t>cpf_assistido</w:t>
@@ -320,154 +562,42 @@
       <w:r>
         <w:rPr>
           <w:rFonts w:ascii="Times New Roman" w:eastAsia="Times New Roman" w:hAnsi="Times New Roman" w:cs="Times New Roman"/>
-          <w:b/>
-          <w:bCs/>
           <w:color w:val="000000"/>
           <w:sz w:val="24"/>
           <w:szCs w:val="24"/>
-          <w:highlight w:val="white"/>
           <w:lang w:val="pt-BR"/>
         </w:rPr>
-        <w:t>}</w:t>
+        <w:t>}, nascido(a) em {</w:t>
       </w:r>
+      <w:proofErr w:type="spellStart"/>
       <w:r>
         <w:rPr>
           <w:rFonts w:ascii="Times New Roman" w:eastAsia="Times New Roman" w:hAnsi="Times New Roman" w:cs="Times New Roman"/>
           <w:color w:val="000000"/>
           <w:sz w:val="24"/>
           <w:szCs w:val="24"/>
-          <w:highlight w:val="white"/>
           <w:lang w:val="pt-BR"/>
         </w:rPr>
-        <w:t xml:space="preserve">, nascido(a) em </w:t>
-      </w:r>
-      <w:r>
-        <w:rPr>
-          <w:rFonts w:ascii="Times New Roman" w:eastAsia="Times New Roman" w:hAnsi="Times New Roman" w:cs="Times New Roman"/>
-          <w:b/>
-          <w:bCs/>
-          <w:color w:val="000000"/>
-          <w:sz w:val="24"/>
-          <w:szCs w:val="24"/>
-          <w:highlight w:val="white"/>
-          <w:lang w:val="pt-BR"/>
-        </w:rPr>
-        <w:t>{</w:t>
-      </w:r>
-      <w:proofErr w:type="spellStart"/>
-      <w:r>
-        <w:rPr>
-          <w:rFonts w:ascii="Times New Roman" w:eastAsia="Times New Roman" w:hAnsi="Times New Roman" w:cs="Times New Roman"/>
-          <w:b/>
-          <w:bCs/>
-          <w:color w:val="000000"/>
-          <w:sz w:val="24"/>
-          <w:szCs w:val="24"/>
-          <w:highlight w:val="white"/>
-          <w:lang w:val="pt-BR"/>
-        </w:rPr>
-        <w:t>data_nascimento</w:t>
+        <w:t>assistido_data_nascimento</w:t>
       </w:r>
       <w:proofErr w:type="spellEnd"/>
-      <w:r>
-        <w:rPr>
-          <w:rFonts w:ascii="Times New Roman" w:eastAsia="Times New Roman" w:hAnsi="Times New Roman" w:cs="Times New Roman"/>
-          <w:b/>
-          <w:bCs/>
-          <w:color w:val="000000"/>
-          <w:sz w:val="24"/>
-          <w:szCs w:val="24"/>
-          <w:highlight w:val="white"/>
-          <w:lang w:val="pt-BR"/>
-        </w:rPr>
-        <w:t>}</w:t>
-      </w:r>
       <w:r>
         <w:rPr>
           <w:rFonts w:ascii="Times New Roman" w:eastAsia="Times New Roman" w:hAnsi="Times New Roman" w:cs="Times New Roman"/>
           <w:color w:val="000000"/>
           <w:sz w:val="24"/>
           <w:szCs w:val="24"/>
-          <w:highlight w:val="white"/>
           <w:lang w:val="pt-BR"/>
         </w:rPr>
-        <w:t xml:space="preserve">, filho(a) de </w:t>
-      </w:r>
-      <w:r>
-        <w:rPr>
-          <w:rFonts w:ascii="Times New Roman" w:eastAsia="Times New Roman" w:hAnsi="Times New Roman" w:cs="Times New Roman"/>
-          <w:b/>
-          <w:bCs/>
-          <w:color w:val="000000"/>
-          <w:sz w:val="24"/>
-          <w:szCs w:val="24"/>
-          <w:highlight w:val="white"/>
-          <w:lang w:val="pt-BR"/>
-        </w:rPr>
-        <w:t>{</w:t>
+        <w:t>}, residente e domiciliado(a) no(a) {</w:t>
       </w:r>
       <w:proofErr w:type="spellStart"/>
-      <w:r>
-        <w:rPr>
-          <w:rFonts w:ascii="Times New Roman" w:eastAsia="Times New Roman" w:hAnsi="Times New Roman" w:cs="Times New Roman"/>
-          <w:b/>
-          <w:bCs/>
-          <w:color w:val="000000"/>
-          <w:sz w:val="24"/>
-          <w:szCs w:val="24"/>
-          <w:highlight w:val="white"/>
-          <w:lang w:val="pt-BR"/>
-        </w:rPr>
-        <w:t>filiacao</w:t>
-      </w:r>
-      <w:proofErr w:type="spellEnd"/>
-      <w:r>
-        <w:rPr>
-          <w:rFonts w:ascii="Times New Roman" w:eastAsia="Times New Roman" w:hAnsi="Times New Roman" w:cs="Times New Roman"/>
-          <w:b/>
-          <w:bCs/>
-          <w:color w:val="000000"/>
-          <w:sz w:val="24"/>
-          <w:szCs w:val="24"/>
-          <w:highlight w:val="white"/>
-          <w:lang w:val="pt-BR"/>
-        </w:rPr>
-        <w:t>}</w:t>
-      </w:r>
       <w:r>
         <w:rPr>
           <w:rFonts w:ascii="Times New Roman" w:eastAsia="Times New Roman" w:hAnsi="Times New Roman" w:cs="Times New Roman"/>
           <w:color w:val="000000"/>
           <w:sz w:val="24"/>
           <w:szCs w:val="24"/>
-          <w:highlight w:val="white"/>
-          <w:lang w:val="pt-BR"/>
-        </w:rPr>
-        <w:t xml:space="preserve">, residente e domiciliado(a) no(a) </w:t>
-      </w:r>
-      <w:r>
-        <w:rPr>
-          <w:rFonts w:ascii="Times New Roman" w:eastAsia="Times New Roman" w:hAnsi="Times New Roman" w:cs="Times New Roman"/>
-          <w:b/>
-          <w:bCs/>
-          <w:color w:val="000000"/>
-          <w:sz w:val="24"/>
-          <w:szCs w:val="24"/>
-          <w:highlight w:val="white"/>
-          <w:lang w:val="pt-BR"/>
-        </w:rPr>
-        <w:t>{</w:t>
-      </w:r>
-      <w:proofErr w:type="spellStart"/>
-      <w:r>
-        <w:rPr>
-          <w:rFonts w:ascii="Times New Roman" w:eastAsia="Times New Roman" w:hAnsi="Times New Roman" w:cs="Times New Roman"/>
-          <w:b/>
-          <w:bCs/>
-          <w:color w:val="000000"/>
-          <w:sz w:val="24"/>
-          <w:szCs w:val="24"/>
-          <w:highlight w:val="white"/>
           <w:lang w:val="pt-BR"/>
         </w:rPr>
         <w:t>endereco_assistido</w:t>
@@ -476,50 +606,20 @@
       <w:r>
         <w:rPr>
           <w:rFonts w:ascii="Times New Roman" w:eastAsia="Times New Roman" w:hAnsi="Times New Roman" w:cs="Times New Roman"/>
-          <w:b/>
-          <w:bCs/>
           <w:color w:val="000000"/>
           <w:sz w:val="24"/>
           <w:szCs w:val="24"/>
-          <w:highlight w:val="white"/>
           <w:lang w:val="pt-BR"/>
         </w:rPr>
-        <w:t>}</w:t>
+        <w:t>}, com telefone: {</w:t>
       </w:r>
+      <w:proofErr w:type="spellStart"/>
       <w:r>
         <w:rPr>
           <w:rFonts w:ascii="Times New Roman" w:eastAsia="Times New Roman" w:hAnsi="Times New Roman" w:cs="Times New Roman"/>
           <w:color w:val="000000"/>
           <w:sz w:val="24"/>
           <w:szCs w:val="24"/>
-          <w:highlight w:val="white"/>
-          <w:lang w:val="pt-BR"/>
-        </w:rPr>
-        <w:t xml:space="preserve">, com telefone: </w:t>
-      </w:r>
-      <w:r>
-        <w:rPr>
-          <w:rFonts w:ascii="Times New Roman" w:eastAsia="Times New Roman" w:hAnsi="Times New Roman" w:cs="Times New Roman"/>
-          <w:b/>
-          <w:bCs/>
-          <w:color w:val="000000"/>
-          <w:sz w:val="24"/>
-          <w:szCs w:val="24"/>
-          <w:highlight w:val="white"/>
-          <w:lang w:val="pt-BR"/>
-        </w:rPr>
-        <w:t>{</w:t>
-      </w:r>
-      <w:proofErr w:type="spellStart"/>
-      <w:r>
-        <w:rPr>
-          <w:rFonts w:ascii="Times New Roman" w:eastAsia="Times New Roman" w:hAnsi="Times New Roman" w:cs="Times New Roman"/>
-          <w:b/>
-          <w:bCs/>
-          <w:color w:val="000000"/>
-          <w:sz w:val="24"/>
-          <w:szCs w:val="24"/>
-          <w:highlight w:val="white"/>
           <w:lang w:val="pt-BR"/>
         </w:rPr>
         <w:t>telefone_assistido</w:t>
@@ -528,26 +628,12 @@
       <w:r>
         <w:rPr>
           <w:rFonts w:ascii="Times New Roman" w:eastAsia="Times New Roman" w:hAnsi="Times New Roman" w:cs="Times New Roman"/>
-          <w:b/>
-          <w:bCs/>
           <w:color w:val="000000"/>
           <w:sz w:val="24"/>
           <w:szCs w:val="24"/>
-          <w:highlight w:val="white"/>
           <w:lang w:val="pt-BR"/>
         </w:rPr>
-        <w:t>}</w:t>
-      </w:r>
-      <w:r>
-        <w:rPr>
-          <w:rFonts w:ascii="Times New Roman" w:eastAsia="Times New Roman" w:hAnsi="Times New Roman" w:cs="Times New Roman"/>
-          <w:color w:val="000000"/>
-          <w:sz w:val="24"/>
-          <w:szCs w:val="24"/>
-          <w:highlight w:val="white"/>
-          <w:lang w:val="pt-BR"/>
-        </w:rPr>
-        <w:t xml:space="preserve"> e </w:t>
+        <w:t xml:space="preserve">} e </w:t>
       </w:r>
       <w:proofErr w:type="spellStart"/>
       <w:r>
@@ -556,7 +642,6 @@
           <w:color w:val="000000"/>
           <w:sz w:val="24"/>
           <w:szCs w:val="24"/>
-          <w:highlight w:val="white"/>
           <w:lang w:val="pt-BR"/>
         </w:rPr>
         <w:t>email</w:t>
@@ -568,34 +653,17 @@
           <w:color w:val="000000"/>
           <w:sz w:val="24"/>
           <w:szCs w:val="24"/>
-          <w:highlight w:val="white"/>
           <w:lang w:val="pt-BR"/>
         </w:rPr>
-        <w:t xml:space="preserve"> </w:t>
-      </w:r>
-      <w:r>
-        <w:rPr>
-          <w:rFonts w:ascii="Times New Roman" w:eastAsia="Times New Roman" w:hAnsi="Times New Roman" w:cs="Times New Roman"/>
-          <w:b/>
-          <w:bCs/>
-          <w:color w:val="000000"/>
-          <w:sz w:val="24"/>
-          <w:szCs w:val="24"/>
-          <w:highlight w:val="white"/>
-          <w:lang w:val="pt-BR"/>
-        </w:rPr>
-        <w:t>{</w:t>
+        <w:t xml:space="preserve"> {</w:t>
       </w:r>
       <w:proofErr w:type="spellStart"/>
       <w:r>
         <w:rPr>
           <w:rFonts w:ascii="Times New Roman" w:eastAsia="Times New Roman" w:hAnsi="Times New Roman" w:cs="Times New Roman"/>
-          <w:b/>
-          <w:bCs/>
           <w:color w:val="000000"/>
           <w:sz w:val="24"/>
           <w:szCs w:val="24"/>
-          <w:highlight w:val="white"/>
           <w:lang w:val="pt-BR"/>
         </w:rPr>
         <w:t>email_assistido</w:t>
@@ -604,26 +672,46 @@
       <w:r>
         <w:rPr>
           <w:rFonts w:ascii="Times New Roman" w:eastAsia="Times New Roman" w:hAnsi="Times New Roman" w:cs="Times New Roman"/>
-          <w:b/>
-          <w:bCs/>
           <w:color w:val="000000"/>
           <w:sz w:val="24"/>
           <w:szCs w:val="24"/>
-          <w:highlight w:val="white"/>
           <w:lang w:val="pt-BR"/>
         </w:rPr>
-        <w:t>}</w:t>
+        <w:t>}, {/</w:t>
       </w:r>
+      <w:proofErr w:type="spellStart"/>
+      <w:proofErr w:type="gramStart"/>
       <w:r>
         <w:rPr>
           <w:rFonts w:ascii="Times New Roman" w:eastAsia="Times New Roman" w:hAnsi="Times New Roman" w:cs="Times New Roman"/>
           <w:color w:val="000000"/>
           <w:sz w:val="24"/>
           <w:szCs w:val="24"/>
-          <w:highlight w:val="white"/>
           <w:lang w:val="pt-BR"/>
         </w:rPr>
-        <w:t>, declarando:</w:t>
+        <w:t>eh</w:t>
+      </w:r>
+      <w:proofErr w:type="gramEnd"/>
+      <w:r>
+        <w:rPr>
+          <w:rFonts w:ascii="Times New Roman" w:eastAsia="Times New Roman" w:hAnsi="Times New Roman" w:cs="Times New Roman"/>
+          <w:color w:val="000000"/>
+          <w:sz w:val="24"/>
+          <w:szCs w:val="24"/>
+          <w:lang w:val="pt-BR"/>
+        </w:rPr>
+        <w:t>_representacao</w:t>
+      </w:r>
+      <w:proofErr w:type="spellEnd"/>
+      <w:r>
+        <w:rPr>
+          <w:rFonts w:ascii="Times New Roman" w:eastAsia="Times New Roman" w:hAnsi="Times New Roman" w:cs="Times New Roman"/>
+          <w:color w:val="000000"/>
+          <w:sz w:val="24"/>
+          <w:szCs w:val="24"/>
+          <w:lang w:val="pt-BR"/>
+        </w:rPr>
+        <w:t>}</w:t>
       </w:r>
     </w:p>
     <w:p>
@@ -642,33 +730,46 @@
           <w:color w:val="000000"/>
           <w:sz w:val="24"/>
           <w:szCs w:val="24"/>
-          <w:highlight w:val="white"/>
+          <w:lang w:val="pt-BR"/>
+        </w:rPr>
+      </w:pPr>
+    </w:p>
+    <w:p>
+      <w:pPr>
+        <w:pBdr>
+          <w:top w:val="none" w:sz="4" w:space="0" w:color="000000"/>
+          <w:left w:val="none" w:sz="4" w:space="0" w:color="000000"/>
+          <w:bottom w:val="none" w:sz="4" w:space="0" w:color="000000"/>
+          <w:right w:val="none" w:sz="4" w:space="0" w:color="000000"/>
+        </w:pBdr>
+        <w:shd w:val="clear" w:color="FFFFFF" w:fill="FFFFFF"/>
+        <w:spacing w:after="0" w:line="360" w:lineRule="auto"/>
+        <w:jc w:val="both"/>
+        <w:rPr>
+          <w:rFonts w:ascii="Times New Roman" w:eastAsia="Times New Roman" w:hAnsi="Times New Roman" w:cs="Times New Roman"/>
+          <w:color w:val="000000"/>
+          <w:sz w:val="24"/>
+          <w:szCs w:val="24"/>
           <w:lang w:val="pt-BR"/>
         </w:rPr>
       </w:pPr>
       <w:r>
         <w:rPr>
           <w:rFonts w:ascii="Times New Roman" w:eastAsia="Times New Roman" w:hAnsi="Times New Roman" w:cs="Times New Roman"/>
-          <w:b/>
-          <w:bCs/>
           <w:color w:val="000000"/>
           <w:sz w:val="24"/>
           <w:szCs w:val="24"/>
-          <w:highlight w:val="white"/>
           <w:lang w:val="pt-BR"/>
         </w:rPr>
-        <w:t>{</w:t>
+        <w:t>declarando: {</w:t>
       </w:r>
       <w:proofErr w:type="spellStart"/>
       <w:r>
         <w:rPr>
           <w:rFonts w:ascii="Times New Roman" w:eastAsia="Times New Roman" w:hAnsi="Times New Roman" w:cs="Times New Roman"/>
-          <w:b/>
-          <w:bCs/>
           <w:color w:val="000000"/>
           <w:sz w:val="24"/>
           <w:szCs w:val="24"/>
-          <w:highlight w:val="white"/>
           <w:lang w:val="pt-BR"/>
         </w:rPr>
         <w:t>relato_texto</w:t>
@@ -677,15 +778,84 @@
       <w:r>
         <w:rPr>
           <w:rFonts w:ascii="Times New Roman" w:eastAsia="Times New Roman" w:hAnsi="Times New Roman" w:cs="Times New Roman"/>
-          <w:b/>
-          <w:bCs/>
           <w:color w:val="000000"/>
           <w:sz w:val="24"/>
           <w:szCs w:val="24"/>
-          <w:highlight w:val="white"/>
           <w:lang w:val="pt-BR"/>
         </w:rPr>
         <w:t>}</w:t>
+      </w:r>
+    </w:p>
+    <w:p>
+      <w:pPr>
+        <w:pBdr>
+          <w:top w:val="none" w:sz="4" w:space="0" w:color="000000"/>
+          <w:left w:val="none" w:sz="4" w:space="0" w:color="000000"/>
+          <w:bottom w:val="none" w:sz="4" w:space="0" w:color="000000"/>
+          <w:right w:val="none" w:sz="4" w:space="0" w:color="000000"/>
+        </w:pBdr>
+        <w:shd w:val="clear" w:color="FFFFFF" w:fill="FFFFFF"/>
+        <w:spacing w:after="0" w:line="360" w:lineRule="auto"/>
+        <w:jc w:val="both"/>
+        <w:rPr>
+          <w:rFonts w:ascii="Times New Roman" w:eastAsia="Times New Roman" w:hAnsi="Times New Roman" w:cs="Times New Roman"/>
+          <w:color w:val="000000"/>
+          <w:sz w:val="24"/>
+          <w:szCs w:val="24"/>
+          <w:lang w:val="pt-BR"/>
+        </w:rPr>
+      </w:pPr>
+    </w:p>
+    <w:p>
+      <w:pPr>
+        <w:pBdr>
+          <w:top w:val="none" w:sz="4" w:space="0" w:color="000000"/>
+          <w:left w:val="none" w:sz="4" w:space="0" w:color="000000"/>
+          <w:bottom w:val="none" w:sz="4" w:space="0" w:color="000000"/>
+          <w:right w:val="none" w:sz="4" w:space="0" w:color="000000"/>
+        </w:pBdr>
+        <w:shd w:val="clear" w:color="FFFFFF" w:fill="FFFFFF"/>
+        <w:spacing w:after="0" w:line="360" w:lineRule="auto"/>
+        <w:jc w:val="both"/>
+        <w:rPr>
+          <w:rFonts w:ascii="Times New Roman" w:eastAsia="Times New Roman" w:hAnsi="Times New Roman" w:cs="Times New Roman"/>
+          <w:color w:val="000000"/>
+          <w:sz w:val="24"/>
+          <w:szCs w:val="24"/>
+          <w:lang w:val="pt-BR"/>
+        </w:rPr>
+      </w:pPr>
+      <w:r>
+        <w:rPr>
+          <w:rFonts w:ascii="Times New Roman" w:eastAsia="Times New Roman" w:hAnsi="Times New Roman" w:cs="Times New Roman"/>
+          <w:color w:val="000000"/>
+          <w:sz w:val="24"/>
+          <w:szCs w:val="24"/>
+          <w:lang w:val="pt-BR"/>
+        </w:rPr>
+        <w:t>Diante de todo o exposto, manifesta sua intenção de ajuizar {</w:t>
+      </w:r>
+      <w:proofErr w:type="spellStart"/>
+      <w:r>
+        <w:rPr>
+          <w:rFonts w:ascii="Times New Roman" w:eastAsia="Times New Roman" w:hAnsi="Times New Roman" w:cs="Times New Roman"/>
+          <w:color w:val="000000"/>
+          <w:sz w:val="24"/>
+          <w:szCs w:val="24"/>
+          <w:lang w:val="pt-BR"/>
+        </w:rPr>
+        <w:t>tipo_acao</w:t>
+      </w:r>
+      <w:proofErr w:type="spellEnd"/>
+      <w:r>
+        <w:rPr>
+          <w:rFonts w:ascii="Times New Roman" w:eastAsia="Times New Roman" w:hAnsi="Times New Roman" w:cs="Times New Roman"/>
+          <w:color w:val="000000"/>
+          <w:sz w:val="24"/>
+          <w:szCs w:val="24"/>
+          <w:lang w:val="pt-BR"/>
+        </w:rPr>
+        <w:t>}, a fim de obter a regularização da situação jurídica decorrente dos fatos narrados. Por ser verdade, assino, ao tempo que me responsabilizo pela atualização dos dados.</w:t>
       </w:r>
     </w:p>
     <w:p>
@@ -717,48 +887,9 @@
           <w:highlight w:val="white"/>
           <w:lang w:val="pt-BR"/>
         </w:rPr>
-        <w:t xml:space="preserve">Diante de todo o exposto, a assistida manifesta sua intenção de ajuizar </w:t>
-      </w:r>
-      <w:r>
-        <w:rPr>
-          <w:rFonts w:ascii="Times New Roman" w:eastAsia="Times New Roman" w:hAnsi="Times New Roman" w:cs="Times New Roman"/>
-          <w:b/>
-          <w:bCs/>
-          <w:color w:val="000000"/>
-          <w:sz w:val="24"/>
-          <w:szCs w:val="24"/>
-          <w:highlight w:val="white"/>
-          <w:lang w:val="pt-BR"/>
-        </w:rPr>
-        <w:t>{</w:t>
-      </w:r>
-      <w:proofErr w:type="spellStart"/>
-      <w:r>
-        <w:rPr>
-          <w:rFonts w:ascii="Times New Roman" w:eastAsia="Times New Roman" w:hAnsi="Times New Roman" w:cs="Times New Roman"/>
-          <w:b/>
-          <w:bCs/>
-          <w:color w:val="000000"/>
-          <w:sz w:val="24"/>
-          <w:szCs w:val="24"/>
-          <w:highlight w:val="white"/>
-          <w:lang w:val="pt-BR"/>
-        </w:rPr>
-        <w:t>tipo_acao</w:t>
-      </w:r>
-      <w:proofErr w:type="spellEnd"/>
-      <w:r>
-        <w:rPr>
-          <w:rFonts w:ascii="Times New Roman" w:eastAsia="Times New Roman" w:hAnsi="Times New Roman" w:cs="Times New Roman"/>
-          <w:b/>
-          <w:bCs/>
-          <w:color w:val="000000"/>
-          <w:sz w:val="24"/>
-          <w:szCs w:val="24"/>
-          <w:highlight w:val="white"/>
-          <w:lang w:val="pt-BR"/>
-        </w:rPr>
-        <w:t>}</w:t>
+        <w:pict w14:anchorId="60A91400">
+          <v:rect id="_x0000_i1028" style="width:0;height:1.5pt" o:hralign="center" o:hrstd="t" o:hr="t" fillcolor="#a0a0a0" stroked="f"/>
+        </w:pict>
       </w:r>
       <w:r>
         <w:rPr>
@@ -766,10 +897,87 @@
           <w:color w:val="000000"/>
           <w:sz w:val="24"/>
           <w:szCs w:val="24"/>
-          <w:highlight w:val="white"/>
           <w:lang w:val="pt-BR"/>
         </w:rPr>
-        <w:t>, a fim de obter a regularização da situação jurídica decorrente dos factos narrados. Por ser verdade, assino, ao tempo que me responsabilizo pela atualização dos dados.</w:t>
+        <w:t>{#</w:t>
+      </w:r>
+      <w:proofErr w:type="gramStart"/>
+      <w:r>
+        <w:rPr>
+          <w:rFonts w:ascii="Times New Roman" w:eastAsia="Times New Roman" w:hAnsi="Times New Roman" w:cs="Times New Roman"/>
+          <w:color w:val="000000"/>
+          <w:sz w:val="24"/>
+          <w:szCs w:val="24"/>
+          <w:lang w:val="pt-BR"/>
+        </w:rPr>
+        <w:t>eh</w:t>
+      </w:r>
+      <w:proofErr w:type="gramEnd"/>
+      <w:r>
+        <w:rPr>
+          <w:rFonts w:ascii="Times New Roman" w:eastAsia="Times New Roman" w:hAnsi="Times New Roman" w:cs="Times New Roman"/>
+          <w:color w:val="000000"/>
+          <w:sz w:val="24"/>
+          <w:szCs w:val="24"/>
+          <w:lang w:val="pt-BR"/>
+        </w:rPr>
+        <w:t>_representacao} {</w:t>
+      </w:r>
+      <w:proofErr w:type="spellStart"/>
+      <w:r>
+        <w:rPr>
+          <w:rFonts w:ascii="Times New Roman" w:eastAsia="Times New Roman" w:hAnsi="Times New Roman" w:cs="Times New Roman"/>
+          <w:color w:val="000000"/>
+          <w:sz w:val="24"/>
+          <w:szCs w:val="24"/>
+          <w:lang w:val="pt-BR"/>
+        </w:rPr>
+        <w:t>representante_nome</w:t>
+      </w:r>
+      <w:proofErr w:type="spellEnd"/>
+      <w:r>
+        <w:rPr>
+          <w:rFonts w:ascii="Times New Roman" w:eastAsia="Times New Roman" w:hAnsi="Times New Roman" w:cs="Times New Roman"/>
+          <w:color w:val="000000"/>
+          <w:sz w:val="24"/>
+          <w:szCs w:val="24"/>
+          <w:lang w:val="pt-BR"/>
+        </w:rPr>
+        <w:t>} (Representante Legal) {/</w:t>
+      </w:r>
+      <w:proofErr w:type="spellStart"/>
+      <w:proofErr w:type="gramStart"/>
+      <w:r>
+        <w:rPr>
+          <w:rFonts w:ascii="Times New Roman" w:eastAsia="Times New Roman" w:hAnsi="Times New Roman" w:cs="Times New Roman"/>
+          <w:color w:val="000000"/>
+          <w:sz w:val="24"/>
+          <w:szCs w:val="24"/>
+          <w:lang w:val="pt-BR"/>
+        </w:rPr>
+        <w:t>eh</w:t>
+      </w:r>
+      <w:proofErr w:type="gramEnd"/>
+      <w:r>
+        <w:rPr>
+          <w:rFonts w:ascii="Times New Roman" w:eastAsia="Times New Roman" w:hAnsi="Times New Roman" w:cs="Times New Roman"/>
+          <w:color w:val="000000"/>
+          <w:sz w:val="24"/>
+          <w:szCs w:val="24"/>
+          <w:lang w:val="pt-BR"/>
+        </w:rPr>
+        <w:t>_representacao</w:t>
+      </w:r>
+      <w:proofErr w:type="spellEnd"/>
+      <w:r>
+        <w:rPr>
+          <w:rFonts w:ascii="Times New Roman" w:eastAsia="Times New Roman" w:hAnsi="Times New Roman" w:cs="Times New Roman"/>
+          <w:color w:val="000000"/>
+          <w:sz w:val="24"/>
+          <w:szCs w:val="24"/>
+          <w:lang w:val="pt-BR"/>
+        </w:rPr>
+        <w:t>}</w:t>
       </w:r>
     </w:p>
     <w:p>
@@ -783,53 +991,6 @@
         <w:shd w:val="clear" w:color="FFFFFF" w:fill="FFFFFF"/>
         <w:spacing w:after="0" w:line="360" w:lineRule="auto"/>
         <w:jc w:val="both"/>
-        <w:rPr>
-          <w:rFonts w:ascii="Times New Roman" w:hAnsi="Times New Roman" w:cs="Times New Roman"/>
-          <w:sz w:val="24"/>
-          <w:szCs w:val="24"/>
-        </w:rPr>
-      </w:pPr>
-    </w:p>
-    <w:p>
-      <w:pPr>
-        <w:pBdr>
-          <w:top w:val="none" w:sz="4" w:space="0" w:color="000000"/>
-          <w:left w:val="none" w:sz="4" w:space="0" w:color="000000"/>
-          <w:bottom w:val="none" w:sz="4" w:space="0" w:color="000000"/>
-          <w:right w:val="none" w:sz="4" w:space="0" w:color="000000"/>
-        </w:pBdr>
-        <w:shd w:val="clear" w:color="FFFFFF" w:fill="FFFFFF"/>
-        <w:spacing w:after="0" w:line="360" w:lineRule="auto"/>
-        <w:jc w:val="center"/>
-        <w:rPr>
-          <w:rFonts w:ascii="Times New Roman" w:hAnsi="Times New Roman" w:cs="Times New Roman"/>
-          <w:sz w:val="24"/>
-          <w:szCs w:val="24"/>
-        </w:rPr>
-      </w:pPr>
-      <w:r>
-        <w:rPr>
-          <w:rFonts w:ascii="Times New Roman" w:eastAsia="Times New Roman" w:hAnsi="Times New Roman" w:cs="Times New Roman"/>
-          <w:b/>
-          <w:color w:val="000000"/>
-          <w:sz w:val="24"/>
-          <w:szCs w:val="24"/>
-          <w:highlight w:val="white"/>
-        </w:rPr>
-        <w:t>________________________________________________________________</w:t>
-      </w:r>
-    </w:p>
-    <w:p>
-      <w:pPr>
-        <w:pBdr>
-          <w:top w:val="none" w:sz="4" w:space="0" w:color="000000"/>
-          <w:left w:val="none" w:sz="4" w:space="0" w:color="000000"/>
-          <w:bottom w:val="none" w:sz="4" w:space="0" w:color="000000"/>
-          <w:right w:val="none" w:sz="4" w:space="0" w:color="000000"/>
-        </w:pBdr>
-        <w:shd w:val="clear" w:color="FFFFFF" w:fill="FFFFFF"/>
-        <w:spacing w:after="0" w:line="360" w:lineRule="auto"/>
-        <w:jc w:val="center"/>
         <w:rPr>
           <w:rFonts w:ascii="Times New Roman" w:eastAsia="Times New Roman" w:hAnsi="Times New Roman" w:cs="Times New Roman"/>
           <w:color w:val="000000"/>
@@ -842,26 +1003,54 @@
       <w:r>
         <w:rPr>
           <w:rFonts w:ascii="Times New Roman" w:eastAsia="Times New Roman" w:hAnsi="Times New Roman" w:cs="Times New Roman"/>
-          <w:b/>
-          <w:bCs/>
           <w:color w:val="000000"/>
           <w:sz w:val="24"/>
           <w:szCs w:val="24"/>
-          <w:highlight w:val="white"/>
           <w:lang w:val="pt-BR"/>
         </w:rPr>
-        <w:t>{</w:t>
+        <w:t>{^</w:t>
+      </w:r>
+      <w:proofErr w:type="spellStart"/>
+      <w:proofErr w:type="gramStart"/>
+      <w:r>
+        <w:rPr>
+          <w:rFonts w:ascii="Times New Roman" w:eastAsia="Times New Roman" w:hAnsi="Times New Roman" w:cs="Times New Roman"/>
+          <w:color w:val="000000"/>
+          <w:sz w:val="24"/>
+          <w:szCs w:val="24"/>
+          <w:lang w:val="pt-BR"/>
+        </w:rPr>
+        <w:t>eh</w:t>
+      </w:r>
+      <w:proofErr w:type="gramEnd"/>
+      <w:r>
+        <w:rPr>
+          <w:rFonts w:ascii="Times New Roman" w:eastAsia="Times New Roman" w:hAnsi="Times New Roman" w:cs="Times New Roman"/>
+          <w:color w:val="000000"/>
+          <w:sz w:val="24"/>
+          <w:szCs w:val="24"/>
+          <w:lang w:val="pt-BR"/>
+        </w:rPr>
+        <w:t>_representacao</w:t>
+      </w:r>
+      <w:proofErr w:type="spellEnd"/>
+      <w:r>
+        <w:rPr>
+          <w:rFonts w:ascii="Times New Roman" w:eastAsia="Times New Roman" w:hAnsi="Times New Roman" w:cs="Times New Roman"/>
+          <w:color w:val="000000"/>
+          <w:sz w:val="24"/>
+          <w:szCs w:val="24"/>
+          <w:lang w:val="pt-BR"/>
+        </w:rPr>
+        <w:t>} {</w:t>
       </w:r>
       <w:proofErr w:type="spellStart"/>
       <w:r>
         <w:rPr>
           <w:rFonts w:ascii="Times New Roman" w:eastAsia="Times New Roman" w:hAnsi="Times New Roman" w:cs="Times New Roman"/>
-          <w:b/>
-          <w:bCs/>
           <w:color w:val="000000"/>
           <w:sz w:val="24"/>
           <w:szCs w:val="24"/>
-          <w:highlight w:val="white"/>
           <w:lang w:val="pt-BR"/>
         </w:rPr>
         <w:t>nome_assistido</w:t>
@@ -870,16 +1059,68 @@
       <w:r>
         <w:rPr>
           <w:rFonts w:ascii="Times New Roman" w:eastAsia="Times New Roman" w:hAnsi="Times New Roman" w:cs="Times New Roman"/>
-          <w:b/>
-          <w:bCs/>
+          <w:color w:val="000000"/>
+          <w:sz w:val="24"/>
+          <w:szCs w:val="24"/>
+          <w:lang w:val="pt-BR"/>
+        </w:rPr>
+        <w:t>} {/</w:t>
+      </w:r>
+      <w:proofErr w:type="spellStart"/>
+      <w:proofErr w:type="gramStart"/>
+      <w:r>
+        <w:rPr>
+          <w:rFonts w:ascii="Times New Roman" w:eastAsia="Times New Roman" w:hAnsi="Times New Roman" w:cs="Times New Roman"/>
+          <w:color w:val="000000"/>
+          <w:sz w:val="24"/>
+          <w:szCs w:val="24"/>
+          <w:lang w:val="pt-BR"/>
+        </w:rPr>
+        <w:t>eh</w:t>
+      </w:r>
+      <w:proofErr w:type="gramEnd"/>
+      <w:r>
+        <w:rPr>
+          <w:rFonts w:ascii="Times New Roman" w:eastAsia="Times New Roman" w:hAnsi="Times New Roman" w:cs="Times New Roman"/>
+          <w:color w:val="000000"/>
+          <w:sz w:val="24"/>
+          <w:szCs w:val="24"/>
+          <w:lang w:val="pt-BR"/>
+        </w:rPr>
+        <w:t>_representacao</w:t>
+      </w:r>
+      <w:proofErr w:type="spellEnd"/>
+      <w:r>
+        <w:rPr>
+          <w:rFonts w:ascii="Times New Roman" w:eastAsia="Times New Roman" w:hAnsi="Times New Roman" w:cs="Times New Roman"/>
+          <w:color w:val="000000"/>
+          <w:sz w:val="24"/>
+          <w:szCs w:val="24"/>
+          <w:lang w:val="pt-BR"/>
+        </w:rPr>
+        <w:t>}</w:t>
+      </w:r>
+    </w:p>
+    <w:p>
+      <w:pPr>
+        <w:pBdr>
+          <w:top w:val="none" w:sz="4" w:space="0" w:color="000000"/>
+          <w:left w:val="none" w:sz="4" w:space="0" w:color="000000"/>
+          <w:bottom w:val="none" w:sz="4" w:space="0" w:color="000000"/>
+          <w:right w:val="none" w:sz="4" w:space="0" w:color="000000"/>
+        </w:pBdr>
+        <w:shd w:val="clear" w:color="FFFFFF" w:fill="FFFFFF"/>
+        <w:spacing w:after="0" w:line="360" w:lineRule="auto"/>
+        <w:jc w:val="both"/>
+        <w:rPr>
+          <w:rFonts w:ascii="Times New Roman" w:eastAsia="Times New Roman" w:hAnsi="Times New Roman" w:cs="Times New Roman"/>
           <w:color w:val="000000"/>
           <w:sz w:val="24"/>
           <w:szCs w:val="24"/>
           <w:highlight w:val="white"/>
           <w:lang w:val="pt-BR"/>
         </w:rPr>
-        <w:t>}</w:t>
-      </w:r>
+      </w:pPr>
     </w:p>
     <w:sectPr>
       <w:headerReference w:type="default" r:id="rId8"/>
@@ -2162,6 +2403,7 @@
   <w:style w:type="character" w:default="1" w:styleId="Fontepargpadro">
     <w:name w:val="Default Paragraph Font"/>
     <w:uiPriority w:val="1"/>
+    <w:semiHidden/>
     <w:unhideWhenUsed/>
   </w:style>
   <w:style w:type="table" w:default="1" w:styleId="Tabelanormal">

</xml_diff>